<commit_message>
Updated Code and Docx Template
</commit_message>
<xml_diff>
--- a/Word Template/Portal Audit Tools.docx
+++ b/Word Template/Portal Audit Tools.docx
@@ -3,8 +3,68 @@
 <w:document xmlns:wpc="http://schemas.microsoft.com/office/word/2010/wordprocessingCanvas" xmlns:cx="http://schemas.microsoft.com/office/drawing/2014/chartex" xmlns:cx1="http://schemas.microsoft.com/office/drawing/2015/9/8/chartex" xmlns:cx2="http://schemas.microsoft.com/office/drawing/2015/10/21/chartex" xmlns:cx3="http://schemas.microsoft.com/office/drawing/2016/5/9/chartex" xmlns:cx4="http://schemas.microsoft.com/office/drawing/2016/5/10/chartex" xmlns:cx5="http://schemas.microsoft.com/office/drawing/2016/5/11/chartex" xmlns:cx6="http://schemas.microsoft.com/office/drawing/2016/5/12/chartex" xmlns:cx7="http://schemas.microsoft.com/office/drawing/2016/5/13/chartex" xmlns:cx8="http://schemas.microsoft.com/office/drawing/2016/5/14/chartex" xmlns:mc="http://schemas.openxmlformats.org/markup-compatibility/2006" xmlns:aink="http://schemas.microsoft.com/office/drawing/2016/ink" xmlns:am3d="http://schemas.microsoft.com/office/drawing/2017/model3d" xmlns:o="urn:schemas-microsoft-com:office:office" xmlns:r="http://schemas.openxmlformats.org/officeDocument/2006/relationships" xmlns:m="http://schemas.openxmlformats.org/officeDocument/2006/math" xmlns:v="urn:schemas-microsoft-com:vml" xmlns:wp14="http://schemas.microsoft.com/office/word/2010/wordprocessingDrawing" xmlns:wp="http://schemas.openxmlformats.org/drawingml/2006/wordprocessingDrawing" xmlns:w10="urn:schemas-microsoft-com:office:word" xmlns:w="http://schemas.openxmlformats.org/wordprocessingml/2006/main" xmlns:w14="http://schemas.microsoft.com/office/word/2010/wordml" xmlns:w15="http://schemas.microsoft.com/office/word/2012/wordml" xmlns:w16cid="http://schemas.microsoft.com/office/word/2016/wordml/cid" xmlns:w16se="http://schemas.microsoft.com/office/word/2015/wordml/symex" xmlns:wpg="http://schemas.microsoft.com/office/word/2010/wordprocessingGroup" xmlns:wpi="http://schemas.microsoft.com/office/word/2010/wordprocessingInk" xmlns:wne="http://schemas.microsoft.com/office/word/2006/wordml" xmlns:wps="http://schemas.microsoft.com/office/word/2010/wordprocessingShape" mc:Ignorable="w14 w15 w16se w16cid wp14">
   <w:body>
     <w:p>
+      <w:pPr>
+        <w:pStyle w:val="Title"/>
+        <w:jc w:val="center"/>
+      </w:pPr>
+      <w:r>
+        <w:t>Enterprise Community Portal Audit</w:t>
+      </w:r>
+    </w:p>
+    <w:p/>
+    <w:p>
       <w:bookmarkStart w:id="0" w:name="_GoBack"/>
       <w:bookmarkEnd w:id="0"/>
+    </w:p>
+    <w:sdt>
+      <w:sdtPr>
+        <w:rPr>
+          <w:rFonts w:ascii="Franklin Gothic Book" w:eastAsiaTheme="minorHAnsi" w:hAnsi="Franklin Gothic Book" w:cstheme="minorBidi"/>
+          <w:color w:val="auto"/>
+          <w:spacing w:val="15"/>
+          <w:sz w:val="22"/>
+          <w:szCs w:val="22"/>
+        </w:rPr>
+        <w:id w:val="1784147561"/>
+        <w:docPartObj>
+          <w:docPartGallery w:val="Table of Contents"/>
+          <w:docPartUnique/>
+        </w:docPartObj>
+      </w:sdtPr>
+      <w:sdtEndPr>
+        <w:rPr>
+          <w:b/>
+          <w:bCs/>
+          <w:noProof/>
+        </w:rPr>
+      </w:sdtEndPr>
+      <w:sdtContent>
+        <w:p>
+          <w:pPr>
+            <w:pStyle w:val="TOCHeading"/>
+          </w:pPr>
+          <w:r>
+            <w:t>Contents</w:t>
+          </w:r>
+        </w:p>
+        <w:p>
+          <w:fldSimple w:instr=" TOC \o &quot;1-3&quot; \h \z \u ">
+            <w:r>
+              <w:rPr>
+                <w:b/>
+                <w:bCs/>
+                <w:noProof/>
+              </w:rPr>
+              <w:t>No table of contents entries found.</w:t>
+            </w:r>
+          </w:fldSimple>
+        </w:p>
+      </w:sdtContent>
+    </w:sdt>
+    <w:p>
+      <w:pPr>
+        <w:pStyle w:val="Heading2"/>
+      </w:pPr>
     </w:p>
     <w:sectPr>
       <w:pgSz w:w="12240" w:h="15840"/>
@@ -439,6 +499,28 @@
       <w:szCs w:val="32"/>
     </w:rPr>
   </w:style>
+  <w:style w:type="paragraph" w:styleId="Heading2">
+    <w:name w:val="heading 2"/>
+    <w:basedOn w:val="Normal"/>
+    <w:next w:val="Normal"/>
+    <w:link w:val="Heading2Char"/>
+    <w:uiPriority w:val="9"/>
+    <w:unhideWhenUsed/>
+    <w:qFormat/>
+    <w:rsid w:val="00B63833"/>
+    <w:pPr>
+      <w:keepNext/>
+      <w:keepLines/>
+      <w:spacing w:before="40" w:after="0"/>
+      <w:outlineLvl w:val="1"/>
+    </w:pPr>
+    <w:rPr>
+      <w:rFonts w:asciiTheme="majorHAnsi" w:eastAsiaTheme="majorEastAsia" w:hAnsiTheme="majorHAnsi" w:cstheme="majorBidi"/>
+      <w:color w:val="2F5496" w:themeColor="accent1" w:themeShade="BF"/>
+      <w:sz w:val="26"/>
+      <w:szCs w:val="26"/>
+    </w:rPr>
+  </w:style>
   <w:style w:type="character" w:default="1" w:styleId="DefaultParagraphFont">
     <w:name w:val="Default Paragraph Font"/>
     <w:uiPriority w:val="1"/>
@@ -1439,6 +1521,57 @@
         </w:tcBorders>
       </w:tcPr>
     </w:tblStylePr>
+  </w:style>
+  <w:style w:type="paragraph" w:styleId="TOCHeading">
+    <w:name w:val="TOC Heading"/>
+    <w:basedOn w:val="Heading1"/>
+    <w:next w:val="Normal"/>
+    <w:uiPriority w:val="39"/>
+    <w:unhideWhenUsed/>
+    <w:qFormat/>
+    <w:rsid w:val="003111BD"/>
+    <w:pPr>
+      <w:outlineLvl w:val="9"/>
+    </w:pPr>
+    <w:rPr>
+      <w:spacing w:val="0"/>
+    </w:rPr>
+  </w:style>
+  <w:style w:type="paragraph" w:styleId="TOC1">
+    <w:name w:val="toc 1"/>
+    <w:basedOn w:val="Normal"/>
+    <w:next w:val="Normal"/>
+    <w:autoRedefine/>
+    <w:uiPriority w:val="39"/>
+    <w:unhideWhenUsed/>
+    <w:rsid w:val="00E10F9E"/>
+    <w:pPr>
+      <w:spacing w:after="100"/>
+    </w:pPr>
+  </w:style>
+  <w:style w:type="character" w:styleId="Hyperlink">
+    <w:name w:val="Hyperlink"/>
+    <w:basedOn w:val="DefaultParagraphFont"/>
+    <w:uiPriority w:val="99"/>
+    <w:unhideWhenUsed/>
+    <w:rsid w:val="00E10F9E"/>
+    <w:rPr>
+      <w:color w:val="0563C1" w:themeColor="hyperlink"/>
+      <w:u w:val="single"/>
+    </w:rPr>
+  </w:style>
+  <w:style w:type="character" w:customStyle="1" w:styleId="Heading2Char">
+    <w:name w:val="Heading 2 Char"/>
+    <w:basedOn w:val="DefaultParagraphFont"/>
+    <w:link w:val="Heading2"/>
+    <w:uiPriority w:val="9"/>
+    <w:rsid w:val="00B63833"/>
+    <w:rPr>
+      <w:rFonts w:asciiTheme="majorHAnsi" w:eastAsiaTheme="majorEastAsia" w:hAnsiTheme="majorHAnsi" w:cstheme="majorBidi"/>
+      <w:color w:val="2F5496" w:themeColor="accent1" w:themeShade="BF"/>
+      <w:sz w:val="26"/>
+      <w:szCs w:val="26"/>
+    </w:rPr>
   </w:style>
 </w:styles>
 </file>
@@ -1743,7 +1876,7 @@
 </file>
 
 <file path=customXml/itemProps1.xml><?xml version="1.0" encoding="utf-8"?>
-<ds:datastoreItem xmlns:ds="http://schemas.openxmlformats.org/officeDocument/2006/customXml" ds:itemID="{1D072732-1A71-4D54-825B-8CC9237CEFC4}">
+<ds:datastoreItem xmlns:ds="http://schemas.openxmlformats.org/officeDocument/2006/customXml" ds:itemID="{6016A540-FB20-4608-8C49-80FB58DA7135}">
   <ds:schemaRefs>
     <ds:schemaRef ds:uri="http://schemas.openxmlformats.org/officeDocument/2006/bibliography"/>
   </ds:schemaRefs>

</xml_diff>